<commit_message>
just extra documentation information
</commit_message>
<xml_diff>
--- a/documentation.docx
+++ b/documentation.docx
@@ -12,7 +12,6 @@
           <w:szCs w:val="144"/>
         </w:rPr>
       </w:pPr>
-      <w:proofErr w:type="spellStart"/>
       <w:r>
         <w:rPr>
           <w:b/>
@@ -22,7 +21,6 @@
         </w:rPr>
         <w:t>Pomocheck</w:t>
       </w:r>
-      <w:proofErr w:type="spellEnd"/>
     </w:p>
     <w:p>
       <w:pPr>
@@ -193,81 +191,49 @@
           <w:szCs w:val="32"/>
         </w:rPr>
       </w:pPr>
-      <w:proofErr w:type="spellStart"/>
       <w:r>
         <w:rPr>
           <w:sz w:val="32"/>
           <w:szCs w:val="32"/>
         </w:rPr>
-        <w:t>Pomocheck</w:t>
-      </w:r>
-      <w:proofErr w:type="spellEnd"/>
-      <w:r>
-        <w:rPr>
+        <w:t>Pomocheck is an application</w:t>
+      </w:r>
+      <w:r>
+        <w:rPr>
+          <w:sz w:val="28"/>
+          <w:szCs w:val="28"/>
+        </w:rPr>
+        <w:t xml:space="preserve"> </w:t>
+      </w:r>
+      <w:r>
+        <w:rPr>
+          <w:sz w:val="28"/>
+          <w:szCs w:val="28"/>
+        </w:rPr>
+        <w:t xml:space="preserve">that revolves around solving the lack of motivation and procrastinating that most youth struggle with when they are trying to achieve their goals. </w:t>
+      </w:r>
+      <w:r>
+        <w:rPr>
+          <w:sz w:val="28"/>
+          <w:szCs w:val="28"/>
+        </w:rPr>
+        <w:t xml:space="preserve">It uses the </w:t>
+      </w:r>
+      <w:r>
+        <w:rPr>
+          <w:b/>
+          <w:bCs/>
           <w:sz w:val="32"/>
           <w:szCs w:val="32"/>
         </w:rPr>
-        <w:t xml:space="preserve"> is an application</w:t>
-      </w:r>
-      <w:r>
-        <w:rPr>
-          <w:sz w:val="28"/>
-          <w:szCs w:val="28"/>
-        </w:rPr>
-        <w:t xml:space="preserve"> </w:t>
-      </w:r>
-      <w:r>
-        <w:rPr>
-          <w:sz w:val="28"/>
-          <w:szCs w:val="28"/>
-        </w:rPr>
-        <w:t xml:space="preserve">that revolves around solving the </w:t>
-      </w:r>
-      <w:r>
-        <w:rPr>
-          <w:sz w:val="28"/>
-          <w:szCs w:val="28"/>
-        </w:rPr>
-        <w:t xml:space="preserve">lack of motivation and procrastinating that most youth struggle with when they are trying to achieve their goals. </w:t>
-      </w:r>
-      <w:r>
-        <w:rPr>
-          <w:sz w:val="28"/>
-          <w:szCs w:val="28"/>
-        </w:rPr>
-        <w:t xml:space="preserve">It uses the </w:t>
-      </w:r>
-      <w:r>
-        <w:rPr>
-          <w:b/>
-          <w:bCs/>
+        <w:t xml:space="preserve">Pomodoro technique </w:t>
+      </w:r>
+      <w:r>
+        <w:rPr>
           <w:sz w:val="32"/>
           <w:szCs w:val="32"/>
         </w:rPr>
-        <w:t xml:space="preserve">Pomodoro technique </w:t>
-      </w:r>
-      <w:r>
-        <w:rPr>
-          <w:sz w:val="32"/>
-          <w:szCs w:val="32"/>
-        </w:rPr>
-        <w:t xml:space="preserve">combined with other techniques that gamify the whole task checking process. </w:t>
-      </w:r>
-      <w:proofErr w:type="spellStart"/>
-      <w:r>
-        <w:rPr>
-          <w:sz w:val="32"/>
-          <w:szCs w:val="32"/>
-        </w:rPr>
-        <w:t>Pomocheck</w:t>
-      </w:r>
-      <w:proofErr w:type="spellEnd"/>
-      <w:r>
-        <w:rPr>
-          <w:sz w:val="32"/>
-          <w:szCs w:val="32"/>
-        </w:rPr>
-        <w:t xml:space="preserve"> lets you add up your friends and challenge them on your common goals/ projects.</w:t>
+        <w:t>combined with other techniques that gamify the whole task checking process. Pomocheck lets you add up your friends and challenge them on your common goals/ projects.</w:t>
       </w:r>
       <w:r>
         <w:rPr>
@@ -1385,15 +1351,7 @@
     </w:p>
     <w:p>
       <w:r>
-        <w:t xml:space="preserve">A screen to see the ongoing challenges and your </w:t>
-      </w:r>
-      <w:proofErr w:type="gramStart"/>
-      <w:r>
-        <w:t>progress  in</w:t>
-      </w:r>
-      <w:proofErr w:type="gramEnd"/>
-      <w:r>
-        <w:t xml:space="preserve"> them (percentage of subtasks you have checked off)</w:t>
+        <w:t>A screen to see the ongoing challenges and your progress  in them (percentage of subtasks you have checked off)</w:t>
       </w:r>
       <w:r>
         <w:t xml:space="preserve">. </w:t>
@@ -1402,19 +1360,7 @@
         <w:rPr>
           <w:noProof/>
         </w:rPr>
-        <w:t xml:space="preserve">when see progress/ tile is pressed, you can see your progress compared to your friend’s and how many points you gained. You can check off subtasks from </w:t>
-      </w:r>
-      <w:r>
-        <w:rPr>
-          <w:noProof/>
-        </w:rPr>
-        <w:t>there</w:t>
-      </w:r>
-      <w:r>
-        <w:rPr>
-          <w:noProof/>
-        </w:rPr>
-        <w:t xml:space="preserve"> or start a pomodoro interval.</w:t>
+        <w:t>when see progress/ tile is pressed, you can see your progress compared to your friend’s and how many points you gained. You can check off subtasks from there or start a pomodoro interval.</w:t>
       </w:r>
     </w:p>
     <w:p/>
@@ -1982,56 +1928,20 @@
         <w:rPr>
           <w:noProof/>
         </w:rPr>
-        <w:t xml:space="preserve">“dare delivered”: </w:t>
-      </w:r>
-      <w:r>
-        <w:rPr>
-          <w:noProof/>
-        </w:rPr>
-        <w:t>for when you win a challenge</w:t>
-      </w:r>
-      <w:r>
-        <w:rPr>
-          <w:noProof/>
-        </w:rPr>
-        <w:t xml:space="preserve"> and the dare is delivered to your oponnent. </w:t>
-      </w:r>
-    </w:p>
-    <w:p>
-      <w:pPr>
-        <w:rPr>
-          <w:noProof/>
-        </w:rPr>
-      </w:pPr>
-      <w:r>
-        <w:rPr>
-          <w:noProof/>
-        </w:rPr>
-        <w:t xml:space="preserve">“dare pending”:  </w:t>
-      </w:r>
-      <w:r>
-        <w:rPr>
-          <w:noProof/>
-        </w:rPr>
-        <w:t xml:space="preserve">for when you </w:t>
-      </w:r>
-      <w:r>
-        <w:rPr>
-          <w:noProof/>
-        </w:rPr>
-        <w:t>lose</w:t>
-      </w:r>
-      <w:r>
-        <w:rPr>
-          <w:noProof/>
-        </w:rPr>
-        <w:t xml:space="preserve"> a challenge and the dare is </w:t>
-      </w:r>
-      <w:r>
-        <w:rPr>
-          <w:noProof/>
-        </w:rPr>
-        <w:t>not yet sent to you.</w:t>
+        <w:t xml:space="preserve">“dare delivered”: for when you win a challenge and the dare is delivered to your oponnent. </w:t>
+      </w:r>
+    </w:p>
+    <w:p>
+      <w:pPr>
+        <w:rPr>
+          <w:noProof/>
+        </w:rPr>
+      </w:pPr>
+      <w:r>
+        <w:rPr>
+          <w:noProof/>
+        </w:rPr>
+        <w:t>“dare pending”:  for when you lose a challenge and the dare is not yet sent to you.</w:t>
       </w:r>
     </w:p>
     <w:p>
@@ -2411,14 +2321,758 @@
           <w:noProof/>
         </w:rPr>
       </w:pPr>
-      <w:r>
-        <w:rPr>
-          <w:b/>
-          <w:bCs/>
-          <w:noProof/>
-        </w:rPr>
-        <w:t>And that is it! Thank you for reading</w:t>
-      </w:r>
+    </w:p>
+    <w:p>
+      <w:pPr>
+        <w:rPr>
+          <w:b/>
+          <w:bCs/>
+          <w:noProof/>
+        </w:rPr>
+      </w:pPr>
+    </w:p>
+    <w:p>
+      <w:pPr>
+        <w:rPr>
+          <w:b/>
+          <w:bCs/>
+          <w:noProof/>
+        </w:rPr>
+      </w:pPr>
+    </w:p>
+    <w:p>
+      <w:pPr>
+        <w:rPr>
+          <w:b/>
+          <w:bCs/>
+          <w:noProof/>
+        </w:rPr>
+      </w:pPr>
+    </w:p>
+    <w:p>
+      <w:pPr>
+        <w:rPr>
+          <w:b/>
+          <w:bCs/>
+          <w:noProof/>
+        </w:rPr>
+      </w:pPr>
+    </w:p>
+    <w:p>
+      <w:pPr>
+        <w:rPr>
+          <w:b/>
+          <w:bCs/>
+          <w:noProof/>
+        </w:rPr>
+      </w:pPr>
+      <w:r>
+        <w:rPr>
+          <w:b/>
+          <w:bCs/>
+          <w:noProof/>
+        </w:rPr>
+        <w:lastRenderedPageBreak/>
+        <w:t>Search page to search for other users and add them as a friend:</w:t>
+      </w:r>
+    </w:p>
+    <w:p>
+      <w:pPr>
+        <w:rPr>
+          <w:b/>
+          <w:bCs/>
+          <w:noProof/>
+        </w:rPr>
+      </w:pPr>
+    </w:p>
+    <w:p>
+      <w:pPr>
+        <w:rPr>
+          <w:b/>
+          <w:bCs/>
+          <w:noProof/>
+        </w:rPr>
+      </w:pPr>
+      <w:r>
+        <w:rPr>
+          <w:b/>
+          <w:bCs/>
+          <w:noProof/>
+        </w:rPr>
+        <w:drawing>
+          <wp:inline distT="0" distB="0" distL="0" distR="0" wp14:anchorId="1D68C4CE" wp14:editId="590B183A">
+            <wp:extent cx="1975168" cy="3511410"/>
+            <wp:effectExtent l="0" t="0" r="6350" b="0"/>
+            <wp:docPr id="25" name="Picture 25"/>
+            <wp:cNvGraphicFramePr>
+              <a:graphicFrameLocks xmlns:a="http://schemas.openxmlformats.org/drawingml/2006/main" noChangeAspect="1"/>
+            </wp:cNvGraphicFramePr>
+            <a:graphic xmlns:a="http://schemas.openxmlformats.org/drawingml/2006/main">
+              <a:graphicData uri="http://schemas.openxmlformats.org/drawingml/2006/picture">
+                <pic:pic xmlns:pic="http://schemas.openxmlformats.org/drawingml/2006/picture">
+                  <pic:nvPicPr>
+                    <pic:cNvPr id="0" name="Picture 29"/>
+                    <pic:cNvPicPr>
+                      <a:picLocks noChangeAspect="1" noChangeArrowheads="1"/>
+                    </pic:cNvPicPr>
+                  </pic:nvPicPr>
+                  <pic:blipFill>
+                    <a:blip r:embed="rId24" cstate="print">
+                      <a:extLst>
+                        <a:ext uri="{28A0092B-C50C-407E-A947-70E740481C1C}">
+                          <a14:useLocalDpi xmlns:a14="http://schemas.microsoft.com/office/drawing/2010/main" val="0"/>
+                        </a:ext>
+                      </a:extLst>
+                    </a:blip>
+                    <a:srcRect/>
+                    <a:stretch>
+                      <a:fillRect/>
+                    </a:stretch>
+                  </pic:blipFill>
+                  <pic:spPr bwMode="auto">
+                    <a:xfrm>
+                      <a:off x="0" y="0"/>
+                      <a:ext cx="2020304" cy="3591652"/>
+                    </a:xfrm>
+                    <a:prstGeom prst="rect">
+                      <a:avLst/>
+                    </a:prstGeom>
+                    <a:noFill/>
+                    <a:ln>
+                      <a:noFill/>
+                    </a:ln>
+                  </pic:spPr>
+                </pic:pic>
+              </a:graphicData>
+            </a:graphic>
+          </wp:inline>
+        </w:drawing>
+      </w:r>
+    </w:p>
+    <w:p>
+      <w:pPr>
+        <w:rPr>
+          <w:b/>
+          <w:bCs/>
+          <w:noProof/>
+        </w:rPr>
+      </w:pPr>
+    </w:p>
+    <w:p>
+      <w:pPr>
+        <w:rPr>
+          <w:b/>
+          <w:bCs/>
+          <w:noProof/>
+        </w:rPr>
+      </w:pPr>
+    </w:p>
+    <w:p>
+      <w:pPr>
+        <w:rPr>
+          <w:b/>
+          <w:bCs/>
+          <w:noProof/>
+        </w:rPr>
+      </w:pPr>
+    </w:p>
+    <w:p>
+      <w:pPr>
+        <w:rPr>
+          <w:b/>
+          <w:bCs/>
+          <w:noProof/>
+        </w:rPr>
+      </w:pPr>
+    </w:p>
+    <w:p>
+      <w:pPr>
+        <w:rPr>
+          <w:b/>
+          <w:bCs/>
+          <w:noProof/>
+        </w:rPr>
+      </w:pPr>
+    </w:p>
+    <w:p>
+      <w:pPr>
+        <w:rPr>
+          <w:b/>
+          <w:bCs/>
+          <w:noProof/>
+        </w:rPr>
+      </w:pPr>
+    </w:p>
+    <w:p>
+      <w:pPr>
+        <w:rPr>
+          <w:b/>
+          <w:bCs/>
+          <w:noProof/>
+        </w:rPr>
+      </w:pPr>
+    </w:p>
+    <w:p>
+      <w:pPr>
+        <w:rPr>
+          <w:b/>
+          <w:bCs/>
+          <w:noProof/>
+        </w:rPr>
+      </w:pPr>
+    </w:p>
+    <w:p>
+      <w:pPr>
+        <w:rPr>
+          <w:b/>
+          <w:bCs/>
+          <w:noProof/>
+        </w:rPr>
+      </w:pPr>
+    </w:p>
+    <w:p>
+      <w:pPr>
+        <w:rPr>
+          <w:b/>
+          <w:bCs/>
+          <w:noProof/>
+        </w:rPr>
+      </w:pPr>
+    </w:p>
+    <w:p>
+      <w:pPr>
+        <w:rPr>
+          <w:b/>
+          <w:bCs/>
+          <w:noProof/>
+        </w:rPr>
+      </w:pPr>
+    </w:p>
+    <w:p>
+      <w:pPr>
+        <w:rPr>
+          <w:b/>
+          <w:bCs/>
+          <w:noProof/>
+        </w:rPr>
+      </w:pPr>
+    </w:p>
+    <w:p>
+      <w:pPr>
+        <w:rPr>
+          <w:b/>
+          <w:bCs/>
+          <w:noProof/>
+        </w:rPr>
+      </w:pPr>
+    </w:p>
+    <w:p>
+      <w:pPr>
+        <w:rPr>
+          <w:b/>
+          <w:bCs/>
+          <w:noProof/>
+        </w:rPr>
+      </w:pPr>
+    </w:p>
+    <w:p>
+      <w:pPr>
+        <w:rPr>
+          <w:b/>
+          <w:bCs/>
+          <w:noProof/>
+        </w:rPr>
+      </w:pPr>
+    </w:p>
+    <w:p>
+      <w:pPr>
+        <w:rPr>
+          <w:b/>
+          <w:bCs/>
+          <w:noProof/>
+        </w:rPr>
+      </w:pPr>
+    </w:p>
+    <w:p>
+      <w:pPr>
+        <w:rPr>
+          <w:b/>
+          <w:bCs/>
+          <w:noProof/>
+        </w:rPr>
+      </w:pPr>
+    </w:p>
+    <w:p>
+      <w:pPr>
+        <w:rPr>
+          <w:b/>
+          <w:bCs/>
+          <w:noProof/>
+        </w:rPr>
+      </w:pPr>
+    </w:p>
+    <w:p>
+      <w:pPr>
+        <w:rPr>
+          <w:b/>
+          <w:bCs/>
+          <w:noProof/>
+        </w:rPr>
+      </w:pPr>
+    </w:p>
+    <w:p>
+      <w:pPr>
+        <w:rPr>
+          <w:b/>
+          <w:bCs/>
+          <w:noProof/>
+        </w:rPr>
+      </w:pPr>
+    </w:p>
+    <w:p>
+      <w:pPr>
+        <w:rPr>
+          <w:b/>
+          <w:bCs/>
+          <w:noProof/>
+        </w:rPr>
+      </w:pPr>
+    </w:p>
+    <w:p>
+      <w:pPr>
+        <w:rPr>
+          <w:b/>
+          <w:bCs/>
+          <w:noProof/>
+        </w:rPr>
+      </w:pPr>
+    </w:p>
+    <w:p>
+      <w:pPr>
+        <w:rPr>
+          <w:b/>
+          <w:bCs/>
+          <w:noProof/>
+        </w:rPr>
+      </w:pPr>
+    </w:p>
+    <w:p>
+      <w:pPr>
+        <w:rPr>
+          <w:b/>
+          <w:bCs/>
+          <w:noProof/>
+        </w:rPr>
+      </w:pPr>
+    </w:p>
+    <w:p>
+      <w:pPr>
+        <w:rPr>
+          <w:b/>
+          <w:bCs/>
+          <w:noProof/>
+        </w:rPr>
+      </w:pPr>
+      <w:r>
+        <w:rPr>
+          <w:b/>
+          <w:bCs/>
+          <w:noProof/>
+        </w:rPr>
+        <w:lastRenderedPageBreak/>
+        <w:t>You lost screen:</w:t>
+      </w:r>
+    </w:p>
+    <w:p>
+      <w:pPr>
+        <w:rPr>
+          <w:noProof/>
+        </w:rPr>
+      </w:pPr>
+      <w:r>
+        <w:rPr>
+          <w:noProof/>
+        </w:rPr>
+        <w:t>For when you press on dare pending in the finished tab.</w:t>
+      </w:r>
+    </w:p>
+    <w:p>
+      <w:pPr>
+        <w:rPr>
+          <w:b/>
+          <w:bCs/>
+          <w:noProof/>
+        </w:rPr>
+      </w:pPr>
+    </w:p>
+    <w:p>
+      <w:pPr>
+        <w:rPr>
+          <w:b/>
+          <w:bCs/>
+          <w:noProof/>
+        </w:rPr>
+      </w:pPr>
+    </w:p>
+    <w:p>
+      <w:pPr>
+        <w:rPr>
+          <w:b/>
+          <w:bCs/>
+          <w:noProof/>
+        </w:rPr>
+      </w:pPr>
+    </w:p>
+    <w:p>
+      <w:pPr>
+        <w:rPr>
+          <w:b/>
+          <w:bCs/>
+          <w:noProof/>
+        </w:rPr>
+      </w:pPr>
+      <w:r>
+        <w:rPr>
+          <w:noProof/>
+        </w:rPr>
+        <w:drawing>
+          <wp:inline distT="0" distB="0" distL="0" distR="0" wp14:anchorId="2D21629E" wp14:editId="43AB9DF1">
+            <wp:extent cx="3428841" cy="6095717"/>
+            <wp:effectExtent l="0" t="0" r="635" b="635"/>
+            <wp:docPr id="7" name="Picture 7"/>
+            <wp:cNvGraphicFramePr>
+              <a:graphicFrameLocks xmlns:a="http://schemas.openxmlformats.org/drawingml/2006/main" noChangeAspect="1"/>
+            </wp:cNvGraphicFramePr>
+            <a:graphic xmlns:a="http://schemas.openxmlformats.org/drawingml/2006/main">
+              <a:graphicData uri="http://schemas.openxmlformats.org/drawingml/2006/picture">
+                <pic:pic xmlns:pic="http://schemas.openxmlformats.org/drawingml/2006/picture">
+                  <pic:nvPicPr>
+                    <pic:cNvPr id="0" name="Picture 3"/>
+                    <pic:cNvPicPr>
+                      <a:picLocks noChangeAspect="1" noChangeArrowheads="1"/>
+                    </pic:cNvPicPr>
+                  </pic:nvPicPr>
+                  <pic:blipFill>
+                    <a:blip r:embed="rId25">
+                      <a:extLst>
+                        <a:ext uri="{28A0092B-C50C-407E-A947-70E740481C1C}">
+                          <a14:useLocalDpi xmlns:a14="http://schemas.microsoft.com/office/drawing/2010/main" val="0"/>
+                        </a:ext>
+                      </a:extLst>
+                    </a:blip>
+                    <a:srcRect/>
+                    <a:stretch>
+                      <a:fillRect/>
+                    </a:stretch>
+                  </pic:blipFill>
+                  <pic:spPr bwMode="auto">
+                    <a:xfrm>
+                      <a:off x="0" y="0"/>
+                      <a:ext cx="3445136" cy="6124686"/>
+                    </a:xfrm>
+                    <a:prstGeom prst="rect">
+                      <a:avLst/>
+                    </a:prstGeom>
+                    <a:noFill/>
+                    <a:ln>
+                      <a:noFill/>
+                    </a:ln>
+                  </pic:spPr>
+                </pic:pic>
+              </a:graphicData>
+            </a:graphic>
+          </wp:inline>
+        </w:drawing>
+      </w:r>
+    </w:p>
+    <w:p>
+      <w:pPr>
+        <w:rPr>
+          <w:b/>
+          <w:bCs/>
+          <w:noProof/>
+        </w:rPr>
+      </w:pPr>
+    </w:p>
+    <w:p>
+      <w:pPr>
+        <w:rPr>
+          <w:b/>
+          <w:bCs/>
+          <w:noProof/>
+        </w:rPr>
+      </w:pPr>
+    </w:p>
+    <w:p>
+      <w:pPr>
+        <w:rPr>
+          <w:b/>
+          <w:bCs/>
+          <w:noProof/>
+        </w:rPr>
+      </w:pPr>
+    </w:p>
+    <w:p>
+      <w:pPr>
+        <w:rPr>
+          <w:b/>
+          <w:bCs/>
+          <w:noProof/>
+        </w:rPr>
+      </w:pPr>
+    </w:p>
+    <w:p>
+      <w:pPr>
+        <w:rPr>
+          <w:b/>
+          <w:bCs/>
+          <w:noProof/>
+        </w:rPr>
+      </w:pPr>
+    </w:p>
+    <w:p>
+      <w:pPr>
+        <w:rPr>
+          <w:b/>
+          <w:bCs/>
+          <w:noProof/>
+        </w:rPr>
+      </w:pPr>
+    </w:p>
+    <w:p>
+      <w:pPr>
+        <w:rPr>
+          <w:b/>
+          <w:bCs/>
+          <w:noProof/>
+        </w:rPr>
+      </w:pPr>
+    </w:p>
+    <w:p>
+      <w:pPr>
+        <w:rPr>
+          <w:b/>
+          <w:bCs/>
+          <w:noProof/>
+        </w:rPr>
+      </w:pPr>
+      <w:r>
+        <w:rPr>
+          <w:b/>
+          <w:bCs/>
+          <w:noProof/>
+        </w:rPr>
+        <w:lastRenderedPageBreak/>
+        <w:t xml:space="preserve">You </w:t>
+      </w:r>
+      <w:r>
+        <w:rPr>
+          <w:b/>
+          <w:bCs/>
+          <w:noProof/>
+        </w:rPr>
+        <w:t>won</w:t>
+      </w:r>
+      <w:r>
+        <w:rPr>
+          <w:b/>
+          <w:bCs/>
+          <w:noProof/>
+        </w:rPr>
+        <w:t xml:space="preserve"> screen:</w:t>
+      </w:r>
+    </w:p>
+    <w:p>
+      <w:pPr>
+        <w:rPr>
+          <w:noProof/>
+        </w:rPr>
+      </w:pPr>
+      <w:r>
+        <w:rPr>
+          <w:noProof/>
+        </w:rPr>
+        <w:t xml:space="preserve">For when you press on dare </w:t>
+      </w:r>
+      <w:r>
+        <w:rPr>
+          <w:noProof/>
+        </w:rPr>
+        <w:t>delivered</w:t>
+      </w:r>
+      <w:r>
+        <w:rPr>
+          <w:noProof/>
+        </w:rPr>
+        <w:t xml:space="preserve"> in the finished tab.</w:t>
+      </w:r>
+    </w:p>
+    <w:p>
+      <w:pPr>
+        <w:rPr>
+          <w:noProof/>
+        </w:rPr>
+      </w:pPr>
+      <w:r>
+        <w:rPr>
+          <w:noProof/>
+        </w:rPr>
+        <w:drawing>
+          <wp:inline distT="0" distB="0" distL="0" distR="0" wp14:anchorId="2316A08C" wp14:editId="4ABD309C">
+            <wp:extent cx="2868216" cy="5099050"/>
+            <wp:effectExtent l="0" t="0" r="8890" b="6350"/>
+            <wp:docPr id="9" name="Picture 9"/>
+            <wp:cNvGraphicFramePr>
+              <a:graphicFrameLocks xmlns:a="http://schemas.openxmlformats.org/drawingml/2006/main" noChangeAspect="1"/>
+            </wp:cNvGraphicFramePr>
+            <a:graphic xmlns:a="http://schemas.openxmlformats.org/drawingml/2006/main">
+              <a:graphicData uri="http://schemas.openxmlformats.org/drawingml/2006/picture">
+                <pic:pic xmlns:pic="http://schemas.openxmlformats.org/drawingml/2006/picture">
+                  <pic:nvPicPr>
+                    <pic:cNvPr id="0" name="Picture 5"/>
+                    <pic:cNvPicPr>
+                      <a:picLocks noChangeAspect="1" noChangeArrowheads="1"/>
+                    </pic:cNvPicPr>
+                  </pic:nvPicPr>
+                  <pic:blipFill>
+                    <a:blip r:embed="rId26">
+                      <a:extLst>
+                        <a:ext uri="{28A0092B-C50C-407E-A947-70E740481C1C}">
+                          <a14:useLocalDpi xmlns:a14="http://schemas.microsoft.com/office/drawing/2010/main" val="0"/>
+                        </a:ext>
+                      </a:extLst>
+                    </a:blip>
+                    <a:srcRect/>
+                    <a:stretch>
+                      <a:fillRect/>
+                    </a:stretch>
+                  </pic:blipFill>
+                  <pic:spPr bwMode="auto">
+                    <a:xfrm>
+                      <a:off x="0" y="0"/>
+                      <a:ext cx="2876005" cy="5112896"/>
+                    </a:xfrm>
+                    <a:prstGeom prst="rect">
+                      <a:avLst/>
+                    </a:prstGeom>
+                    <a:noFill/>
+                    <a:ln>
+                      <a:noFill/>
+                    </a:ln>
+                  </pic:spPr>
+                </pic:pic>
+              </a:graphicData>
+            </a:graphic>
+          </wp:inline>
+        </w:drawing>
+      </w:r>
+    </w:p>
+    <w:p>
+      <w:pPr>
+        <w:rPr>
+          <w:noProof/>
+        </w:rPr>
+      </w:pPr>
+    </w:p>
+    <w:p>
+      <w:pPr>
+        <w:rPr>
+          <w:noProof/>
+        </w:rPr>
+      </w:pPr>
+    </w:p>
+    <w:p>
+      <w:pPr>
+        <w:rPr>
+          <w:noProof/>
+        </w:rPr>
+      </w:pPr>
+    </w:p>
+    <w:p>
+      <w:pPr>
+        <w:rPr>
+          <w:noProof/>
+        </w:rPr>
+      </w:pPr>
+      <w:r>
+        <w:rPr>
+          <w:noProof/>
+        </w:rPr>
+        <w:t>Note: You can log out in the profile screen.</w:t>
+      </w:r>
+    </w:p>
+    <w:p>
+      <w:pPr>
+        <w:rPr>
+          <w:noProof/>
+        </w:rPr>
+      </w:pPr>
+      <w:r>
+        <w:rPr>
+          <w:noProof/>
+        </w:rPr>
+        <w:t>Note: The app was run on a nexus 6 emulator.</w:t>
+      </w:r>
+    </w:p>
+    <w:p>
+      <w:pPr>
+        <w:rPr>
+          <w:b/>
+          <w:bCs/>
+          <w:noProof/>
+        </w:rPr>
+      </w:pPr>
+    </w:p>
+    <w:p>
+      <w:pPr>
+        <w:rPr>
+          <w:b/>
+          <w:bCs/>
+          <w:noProof/>
+        </w:rPr>
+      </w:pPr>
+    </w:p>
+    <w:p>
+      <w:pPr>
+        <w:rPr>
+          <w:b/>
+          <w:bCs/>
+          <w:noProof/>
+        </w:rPr>
+      </w:pPr>
+      <w:r>
+        <w:rPr>
+          <w:b/>
+          <w:bCs/>
+          <w:noProof/>
+        </w:rPr>
+        <w:t>And that is it! Thank you for readin</w:t>
+      </w:r>
+      <w:r>
+        <w:rPr>
+          <w:b/>
+          <w:bCs/>
+          <w:noProof/>
+        </w:rPr>
+        <w:t>g</w:t>
+      </w:r>
+      <w:r>
+        <w:rPr>
+          <w:b/>
+          <w:bCs/>
+          <w:noProof/>
+        </w:rPr>
+        <w:t>.</w:t>
+      </w:r>
+    </w:p>
+    <w:p>
+      <w:pPr>
+        <w:rPr>
+          <w:b/>
+          <w:bCs/>
+          <w:noProof/>
+        </w:rPr>
+      </w:pPr>
     </w:p>
     <w:sectPr>
       <w:pgSz w:w="12240" w:h="15840"/>
@@ -3149,7 +3803,7 @@
   <w:style w:type="paragraph" w:default="1" w:styleId="Normal">
     <w:name w:val="Normal"/>
     <w:qFormat/>
-    <w:rsid w:val="00C50D8E"/>
+    <w:rsid w:val="006E153A"/>
     <w:pPr>
       <w:spacing w:after="0" w:line="240" w:lineRule="auto"/>
     </w:pPr>

</xml_diff>